<commit_message>
Image arrangement in 4.
</commit_message>
<xml_diff>
--- a/C# Basics/4. Създаване на C# конзолен проект във Visual Studio.docx
+++ b/C# Basics/4. Създаване на C# конзолен проект във Visual Studio.docx
@@ -114,6 +114,7 @@
     </w:p>
     <w:p>
       <w:pPr>
+        <w:ind w:firstLine="720"/>
         <w:rPr>
           <w:rFonts w:ascii="Arial" w:hAnsi="Arial" w:cs="Arial"/>
           <w:sz w:val="28"/>
@@ -204,6 +205,7 @@
     </w:p>
     <w:p>
       <w:pPr>
+        <w:ind w:firstLine="720"/>
         <w:rPr>
           <w:rFonts w:ascii="Arial" w:hAnsi="Arial" w:cs="Arial"/>
           <w:sz w:val="28"/>
@@ -389,6 +391,7 @@
     </w:p>
     <w:p>
       <w:pPr>
+        <w:ind w:firstLine="720"/>
         <w:rPr>
           <w:rFonts w:ascii="Arial" w:hAnsi="Arial" w:cs="Arial"/>
           <w:sz w:val="28"/>
@@ -916,6 +919,7 @@
     </w:p>
     <w:p>
       <w:pPr>
+        <w:ind w:firstLine="720"/>
         <w:rPr>
           <w:rFonts w:ascii="Arial" w:hAnsi="Arial" w:cs="Arial"/>
           <w:sz w:val="28"/>
@@ -1134,6 +1138,7 @@
     </w:p>
     <w:p>
       <w:pPr>
+        <w:ind w:firstLine="720"/>
         <w:rPr>
           <w:rFonts w:ascii="Arial" w:hAnsi="Arial" w:cs="Arial"/>
           <w:sz w:val="28"/>
@@ -1253,6 +1258,8 @@
           <w:szCs w:val="28"/>
         </w:rPr>
       </w:pPr>
+      <w:bookmarkStart w:id="0" w:name="_GoBack"/>
+      <w:bookmarkEnd w:id="0"/>
       <w:r>
         <w:rPr>
           <w:rFonts w:ascii="Arial" w:hAnsi="Arial" w:cs="Arial"/>
@@ -2326,8 +2333,6 @@
         </w:rPr>
         <w:tab/>
       </w:r>
-      <w:bookmarkStart w:id="0" w:name="_GoBack"/>
-      <w:bookmarkEnd w:id="0"/>
     </w:p>
     <w:sectPr>
       <w:pgSz w:w="12240" w:h="15840"/>

</xml_diff>